<commit_message>
feature: Add InternshipEvaluation model and integrate with Student and WordExportService, finalize Word Exporting Service
</commit_message>
<xml_diff>
--- a/InternshipLogbook/InternshipLogbook.API/Templates/Template.docx
+++ b/InternshipLogbook/InternshipLogbook.API/Templates/Template.docx
@@ -134,8 +134,8 @@
         <w:rPr>
           <w:rFonts w:ascii="UT Sans Bold" w:eastAsia="Cambria" w:hAnsi="UT Sans Bold" w:cs="Cambria"/>
           <w:bCs/>
-          <w:sz w:val="28"/>
-          <w:szCs w:val="32"/>
+          <w:sz w:val="32"/>
+          <w:szCs w:val="40"/>
           <w:lang w:val="ro-RO"/>
         </w:rPr>
       </w:pPr>
@@ -144,8 +144,8 @@
           <w:rFonts w:ascii="UT Sans Bold" w:eastAsia="Cambria" w:hAnsi="UT Sans Bold" w:cs="Cambria"/>
           <w:bCs/>
           <w:w w:val="99"/>
-          <w:sz w:val="28"/>
-          <w:szCs w:val="32"/>
+          <w:sz w:val="32"/>
+          <w:szCs w:val="40"/>
         </w:rPr>
         <w:lastRenderedPageBreak/>
         <w:t>INTERNSHIP LOGBOOK</w:t>
@@ -157,6 +157,10 @@
           <w:tab w:val="left" w:pos="4021"/>
         </w:tabs>
         <w:jc w:val="center"/>
+        <w:rPr>
+          <w:sz w:val="28"/>
+          <w:szCs w:val="28"/>
+        </w:rPr>
       </w:pPr>
     </w:p>
     <w:p>
@@ -165,6 +169,10 @@
           <w:tab w:val="left" w:pos="4021"/>
         </w:tabs>
         <w:jc w:val="center"/>
+        <w:rPr>
+          <w:sz w:val="28"/>
+          <w:szCs w:val="28"/>
+        </w:rPr>
       </w:pPr>
     </w:p>
     <w:p>
@@ -173,6 +181,10 @@
           <w:tab w:val="left" w:pos="4021"/>
         </w:tabs>
         <w:jc w:val="center"/>
+        <w:rPr>
+          <w:sz w:val="28"/>
+          <w:szCs w:val="28"/>
+        </w:rPr>
       </w:pPr>
     </w:p>
     <w:p>
@@ -182,14 +194,14 @@
         </w:tabs>
         <w:jc w:val="center"/>
         <w:rPr>
-          <w:sz w:val="24"/>
-          <w:szCs w:val="24"/>
+          <w:sz w:val="32"/>
+          <w:szCs w:val="32"/>
         </w:rPr>
       </w:pPr>
       <w:r>
         <w:rPr>
-          <w:sz w:val="24"/>
-          <w:szCs w:val="24"/>
+          <w:sz w:val="32"/>
+          <w:szCs w:val="32"/>
         </w:rPr>
         <w:t>Academic Year</w:t>
       </w:r>
@@ -201,67 +213,60 @@
         </w:tabs>
         <w:jc w:val="center"/>
         <w:rPr>
-          <w:sz w:val="24"/>
-          <w:szCs w:val="24"/>
+          <w:sz w:val="32"/>
+          <w:szCs w:val="32"/>
         </w:rPr>
       </w:pPr>
       <w:r>
         <w:rPr>
-          <w:sz w:val="24"/>
-          <w:szCs w:val="24"/>
+          <w:sz w:val="32"/>
+          <w:szCs w:val="32"/>
         </w:rPr>
         <w:t>{{</w:t>
       </w:r>
       <w:proofErr w:type="spellStart"/>
       <w:r>
         <w:rPr>
-          <w:sz w:val="24"/>
-          <w:szCs w:val="24"/>
+          <w:sz w:val="32"/>
+          <w:szCs w:val="32"/>
         </w:rPr>
         <w:t>FirstAcademicYear</w:t>
       </w:r>
       <w:proofErr w:type="spellEnd"/>
       <w:r>
         <w:rPr>
-          <w:sz w:val="24"/>
-          <w:szCs w:val="24"/>
+          <w:sz w:val="32"/>
+          <w:szCs w:val="32"/>
         </w:rPr>
         <w:t>}}</w:t>
       </w:r>
       <w:r>
         <w:rPr>
-          <w:sz w:val="24"/>
-          <w:szCs w:val="24"/>
+          <w:sz w:val="32"/>
+          <w:szCs w:val="32"/>
         </w:rPr>
         <w:t>/</w:t>
       </w:r>
       <w:r>
         <w:rPr>
-          <w:sz w:val="24"/>
-          <w:szCs w:val="24"/>
+          <w:sz w:val="32"/>
+          <w:szCs w:val="32"/>
         </w:rPr>
         <w:t>{{</w:t>
       </w:r>
       <w:proofErr w:type="spellStart"/>
       <w:r>
         <w:rPr>
-          <w:sz w:val="24"/>
-          <w:szCs w:val="24"/>
-        </w:rPr>
-        <w:t>Second</w:t>
-      </w:r>
-      <w:r>
-        <w:rPr>
-          <w:sz w:val="24"/>
-          <w:szCs w:val="24"/>
-        </w:rPr>
-        <w:t>AcademicYear</w:t>
+          <w:sz w:val="32"/>
+          <w:szCs w:val="32"/>
+        </w:rPr>
+        <w:t>SecondAcademicYear</w:t>
       </w:r>
       <w:proofErr w:type="spellEnd"/>
       <w:r>
         <w:rPr>
-          <w:sz w:val="24"/>
-          <w:szCs w:val="24"/>
+          <w:sz w:val="32"/>
+          <w:szCs w:val="32"/>
         </w:rPr>
         <w:t>}}</w:t>
       </w:r>
@@ -662,6 +667,8 @@
         <w:jc w:val="center"/>
         <w:rPr>
           <w:rFonts w:ascii="UT Sans Bold" w:eastAsia="Cambria" w:hAnsi="UT Sans Bold" w:cs="Cambria"/>
+          <w:sz w:val="26"/>
+          <w:szCs w:val="28"/>
         </w:rPr>
       </w:pPr>
       <w:r>
@@ -669,6 +676,8 @@
           <w:rFonts w:ascii="UT Sans Bold" w:eastAsia="Cambria" w:hAnsi="UT Sans Bold" w:cs="Cambria"/>
           <w:bCs/>
           <w:w w:val="99"/>
+          <w:sz w:val="26"/>
+          <w:szCs w:val="28"/>
         </w:rPr>
         <w:t>IDENTIFICATION SHEET</w:t>
       </w:r>
@@ -755,6 +764,7 @@
             <w:pPr>
               <w:spacing w:before="17" w:line="283" w:lineRule="exact"/>
               <w:ind w:right="-20"/>
+              <w:jc w:val="center"/>
               <w:rPr>
                 <w:rFonts w:ascii="UT Sans" w:eastAsia="Verdana" w:hAnsi="UT Sans" w:cs="Verdana"/>
                 <w:sz w:val="26"/>
@@ -764,6 +774,7 @@
           </w:p>
           <w:p>
             <w:pPr>
+              <w:jc w:val="center"/>
               <w:rPr>
                 <w:rFonts w:ascii="UT Sans" w:eastAsia="Verdana" w:hAnsi="UT Sans" w:cs="Verdana"/>
                 <w:sz w:val="26"/>
@@ -773,6 +784,7 @@
           </w:p>
           <w:p>
             <w:pPr>
+              <w:jc w:val="center"/>
               <w:rPr>
                 <w:rFonts w:ascii="UT Sans" w:eastAsia="Verdana" w:hAnsi="UT Sans" w:cs="Verdana"/>
                 <w:sz w:val="26"/>
@@ -862,6 +874,7 @@
             <w:pPr>
               <w:spacing w:before="17" w:line="283" w:lineRule="exact"/>
               <w:ind w:right="-20"/>
+              <w:jc w:val="center"/>
               <w:rPr>
                 <w:rFonts w:ascii="UT Sans" w:eastAsia="Verdana" w:hAnsi="UT Sans" w:cs="Verdana"/>
                 <w:sz w:val="26"/>
@@ -871,6 +884,7 @@
           </w:p>
           <w:p>
             <w:pPr>
+              <w:jc w:val="center"/>
               <w:rPr>
                 <w:rFonts w:ascii="UT Sans" w:eastAsia="Verdana" w:hAnsi="UT Sans" w:cs="Verdana"/>
                 <w:sz w:val="26"/>
@@ -880,6 +894,7 @@
           </w:p>
           <w:p>
             <w:pPr>
+              <w:jc w:val="center"/>
               <w:rPr>
                 <w:rFonts w:ascii="UT Sans" w:eastAsia="Verdana" w:hAnsi="UT Sans" w:cs="Verdana"/>
                 <w:sz w:val="26"/>
@@ -979,6 +994,7 @@
             <w:pPr>
               <w:spacing w:before="17" w:line="283" w:lineRule="exact"/>
               <w:ind w:right="-20"/>
+              <w:jc w:val="center"/>
               <w:rPr>
                 <w:rFonts w:ascii="UT Sans" w:eastAsia="Verdana" w:hAnsi="UT Sans" w:cs="Verdana"/>
                 <w:sz w:val="26"/>
@@ -988,6 +1004,7 @@
           </w:p>
           <w:p>
             <w:pPr>
+              <w:jc w:val="center"/>
               <w:rPr>
                 <w:rFonts w:ascii="UT Sans" w:eastAsia="Verdana" w:hAnsi="UT Sans" w:cs="Verdana"/>
                 <w:sz w:val="26"/>
@@ -997,6 +1014,7 @@
           </w:p>
           <w:p>
             <w:pPr>
+              <w:jc w:val="center"/>
               <w:rPr>
                 <w:rFonts w:ascii="UT Sans" w:eastAsia="Verdana" w:hAnsi="UT Sans" w:cs="Verdana"/>
                 <w:sz w:val="26"/>
@@ -1086,6 +1104,7 @@
             <w:pPr>
               <w:spacing w:before="17" w:line="283" w:lineRule="exact"/>
               <w:ind w:right="-20"/>
+              <w:jc w:val="center"/>
               <w:rPr>
                 <w:rFonts w:ascii="UT Sans" w:eastAsia="Verdana" w:hAnsi="UT Sans" w:cs="Verdana"/>
                 <w:sz w:val="26"/>
@@ -1095,6 +1114,7 @@
           </w:p>
           <w:p>
             <w:pPr>
+              <w:jc w:val="center"/>
               <w:rPr>
                 <w:rFonts w:ascii="UT Sans" w:eastAsia="Verdana" w:hAnsi="UT Sans" w:cs="Verdana"/>
                 <w:sz w:val="26"/>
@@ -1104,6 +1124,7 @@
           </w:p>
           <w:p>
             <w:pPr>
+              <w:jc w:val="center"/>
               <w:rPr>
                 <w:rFonts w:ascii="UT Sans" w:eastAsia="Verdana" w:hAnsi="UT Sans" w:cs="Verdana"/>
                 <w:sz w:val="26"/>
@@ -1175,6 +1196,7 @@
             <w:pPr>
               <w:spacing w:before="17" w:line="283" w:lineRule="exact"/>
               <w:ind w:right="-20"/>
+              <w:jc w:val="center"/>
               <w:rPr>
                 <w:rFonts w:ascii="UT Sans" w:eastAsia="Verdana" w:hAnsi="UT Sans" w:cs="Verdana"/>
                 <w:sz w:val="26"/>
@@ -1184,6 +1206,7 @@
           </w:p>
           <w:p>
             <w:pPr>
+              <w:jc w:val="center"/>
               <w:rPr>
                 <w:rFonts w:ascii="UT Sans" w:eastAsia="Verdana" w:hAnsi="UT Sans" w:cs="Verdana"/>
                 <w:sz w:val="26"/>
@@ -1193,6 +1216,7 @@
           </w:p>
           <w:p>
             <w:pPr>
+              <w:jc w:val="center"/>
               <w:rPr>
                 <w:rFonts w:ascii="UT Sans" w:eastAsia="Verdana" w:hAnsi="UT Sans" w:cs="Verdana"/>
                 <w:sz w:val="26"/>
@@ -1289,6 +1313,7 @@
             <w:pPr>
               <w:spacing w:before="17" w:line="283" w:lineRule="exact"/>
               <w:ind w:right="-20"/>
+              <w:jc w:val="center"/>
               <w:rPr>
                 <w:rFonts w:ascii="UT Sans" w:eastAsia="Verdana" w:hAnsi="UT Sans" w:cs="Verdana"/>
                 <w:sz w:val="26"/>
@@ -1298,6 +1323,7 @@
           </w:p>
           <w:p>
             <w:pPr>
+              <w:jc w:val="center"/>
               <w:rPr>
                 <w:rFonts w:ascii="UT Sans" w:eastAsia="Verdana" w:hAnsi="UT Sans" w:cs="Verdana"/>
                 <w:sz w:val="26"/>
@@ -1307,6 +1333,7 @@
           </w:p>
           <w:p>
             <w:pPr>
+              <w:jc w:val="center"/>
               <w:rPr>
                 <w:rFonts w:ascii="UT Sans" w:eastAsia="Verdana" w:hAnsi="UT Sans" w:cs="Verdana"/>
                 <w:sz w:val="26"/>
@@ -1316,6 +1343,7 @@
           </w:p>
           <w:p>
             <w:pPr>
+              <w:jc w:val="center"/>
               <w:rPr>
                 <w:rFonts w:ascii="UT Sans" w:eastAsia="Verdana" w:hAnsi="UT Sans" w:cs="Verdana"/>
                 <w:sz w:val="26"/>
@@ -1405,6 +1433,7 @@
             <w:pPr>
               <w:spacing w:before="17" w:line="283" w:lineRule="exact"/>
               <w:ind w:right="-20"/>
+              <w:jc w:val="center"/>
               <w:rPr>
                 <w:rFonts w:ascii="UT Sans" w:eastAsia="Verdana" w:hAnsi="UT Sans" w:cs="Verdana"/>
                 <w:sz w:val="26"/>
@@ -1414,6 +1443,7 @@
           </w:p>
           <w:p>
             <w:pPr>
+              <w:jc w:val="center"/>
               <w:rPr>
                 <w:rFonts w:ascii="UT Sans" w:eastAsia="Verdana" w:hAnsi="UT Sans" w:cs="Verdana"/>
                 <w:sz w:val="26"/>
@@ -1423,6 +1453,7 @@
           </w:p>
           <w:p>
             <w:pPr>
+              <w:jc w:val="center"/>
               <w:rPr>
                 <w:rFonts w:ascii="UT Sans" w:eastAsia="Verdana" w:hAnsi="UT Sans" w:cs="Verdana"/>
                 <w:sz w:val="26"/>
@@ -1512,6 +1543,7 @@
             <w:pPr>
               <w:spacing w:before="17" w:line="283" w:lineRule="exact"/>
               <w:ind w:right="-20"/>
+              <w:jc w:val="center"/>
               <w:rPr>
                 <w:rFonts w:ascii="UT Sans" w:eastAsia="Verdana" w:hAnsi="UT Sans" w:cs="Verdana"/>
                 <w:sz w:val="26"/>
@@ -1521,6 +1553,7 @@
           </w:p>
           <w:p>
             <w:pPr>
+              <w:jc w:val="center"/>
               <w:rPr>
                 <w:rFonts w:ascii="UT Sans" w:eastAsia="Verdana" w:hAnsi="UT Sans" w:cs="Verdana"/>
                 <w:sz w:val="26"/>
@@ -1530,6 +1563,7 @@
           </w:p>
           <w:p>
             <w:pPr>
+              <w:jc w:val="center"/>
               <w:rPr>
                 <w:rFonts w:ascii="UT Sans" w:eastAsia="Verdana" w:hAnsi="UT Sans" w:cs="Verdana"/>
                 <w:sz w:val="26"/>
@@ -1619,6 +1653,7 @@
             <w:pPr>
               <w:spacing w:before="17" w:line="283" w:lineRule="exact"/>
               <w:ind w:right="-20"/>
+              <w:jc w:val="center"/>
               <w:rPr>
                 <w:rFonts w:ascii="UT Sans" w:eastAsia="Verdana" w:hAnsi="UT Sans" w:cs="Verdana"/>
                 <w:sz w:val="26"/>
@@ -1628,6 +1663,7 @@
           </w:p>
           <w:p>
             <w:pPr>
+              <w:jc w:val="center"/>
               <w:rPr>
                 <w:rFonts w:ascii="UT Sans" w:eastAsia="Verdana" w:hAnsi="UT Sans" w:cs="Verdana"/>
                 <w:sz w:val="26"/>
@@ -1637,6 +1673,7 @@
           </w:p>
           <w:p>
             <w:pPr>
+              <w:jc w:val="center"/>
               <w:rPr>
                 <w:rFonts w:ascii="UT Sans" w:eastAsia="Verdana" w:hAnsi="UT Sans" w:cs="Verdana"/>
                 <w:sz w:val="26"/>
@@ -1706,6 +1743,8 @@
         <w:jc w:val="center"/>
         <w:rPr>
           <w:rFonts w:ascii="UT Sans Bold" w:eastAsia="Cambria" w:hAnsi="UT Sans Bold" w:cs="Cambria"/>
+          <w:sz w:val="26"/>
+          <w:szCs w:val="28"/>
         </w:rPr>
       </w:pPr>
       <w:r>
@@ -1713,6 +1752,8 @@
           <w:rFonts w:ascii="UT Sans Bold" w:eastAsia="Cambria" w:hAnsi="UT Sans Bold" w:cs="Cambria"/>
           <w:bCs/>
           <w:w w:val="99"/>
+          <w:sz w:val="26"/>
+          <w:szCs w:val="28"/>
         </w:rPr>
         <w:lastRenderedPageBreak/>
         <w:t>ST</w:t>
@@ -1723,6 +1764,8 @@
           <w:bCs/>
           <w:spacing w:val="22"/>
           <w:w w:val="99"/>
+          <w:sz w:val="26"/>
+          <w:szCs w:val="28"/>
         </w:rPr>
         <w:t>U</w:t>
       </w:r>
@@ -1731,6 +1774,8 @@
           <w:rFonts w:ascii="UT Sans Bold" w:eastAsia="Cambria" w:hAnsi="UT Sans Bold" w:cs="Cambria"/>
           <w:bCs/>
           <w:w w:val="99"/>
+          <w:sz w:val="26"/>
+          <w:szCs w:val="28"/>
         </w:rPr>
         <w:t>DEN</w:t>
       </w:r>
@@ -1740,6 +1785,8 @@
           <w:bCs/>
           <w:spacing w:val="22"/>
           <w:w w:val="99"/>
+          <w:sz w:val="26"/>
+          <w:szCs w:val="28"/>
         </w:rPr>
         <w:t>T</w:t>
       </w:r>
@@ -1748,6 +1795,8 @@
           <w:rFonts w:ascii="UT Sans Bold" w:eastAsia="Cambria" w:hAnsi="UT Sans Bold" w:cs="Cambria"/>
           <w:bCs/>
           <w:spacing w:val="40"/>
+          <w:sz w:val="26"/>
+          <w:szCs w:val="28"/>
         </w:rPr>
         <w:t xml:space="preserve"> TRAINEE’S ACTIVITY</w:t>
       </w:r>
@@ -1789,12 +1838,16 @@
         <w:rPr>
           <w:rFonts w:ascii="UT Sans Bold" w:eastAsia="Cambria" w:hAnsi="UT Sans Bold" w:cs="Cambria"/>
           <w:color w:val="215E99"/>
+          <w:sz w:val="24"/>
+          <w:szCs w:val="24"/>
         </w:rPr>
       </w:pPr>
       <w:r>
         <w:rPr>
           <w:rFonts w:ascii="UT Sans Bold" w:eastAsia="Cambria" w:hAnsi="UT Sans Bold" w:cs="Cambria"/>
           <w:color w:val="215E99"/>
+          <w:sz w:val="24"/>
+          <w:szCs w:val="24"/>
         </w:rPr>
         <w:t>DESCRIPTION OF THE HOST INSTITUTION</w:t>
       </w:r>
@@ -1862,16 +1915,22 @@
     </w:p>
     <w:p>
       <w:pPr>
+        <w:spacing w:before="14"/>
+        <w:ind w:left="100" w:right="-20"/>
         <w:jc w:val="center"/>
         <w:rPr>
-          <w:sz w:val="24"/>
-          <w:szCs w:val="24"/>
+          <w:rFonts w:ascii="UT Sans Bold" w:eastAsia="Cambria" w:hAnsi="UT Sans Bold" w:cs="Cambria"/>
+          <w:sz w:val="26"/>
+          <w:szCs w:val="28"/>
         </w:rPr>
       </w:pPr>
       <w:r>
         <w:rPr>
-          <w:sz w:val="24"/>
-          <w:szCs w:val="24"/>
+          <w:rFonts w:ascii="UT Sans Bold" w:eastAsia="Cambria" w:hAnsi="UT Sans Bold" w:cs="Cambria"/>
+          <w:bCs/>
+          <w:w w:val="99"/>
+          <w:sz w:val="26"/>
+          <w:szCs w:val="28"/>
         </w:rPr>
         <w:lastRenderedPageBreak/>
         <w:t>DAILY ACTIVITIES</w:t>
@@ -1888,20 +1947,21 @@
     </w:p>
     <w:tbl>
       <w:tblPr>
-        <w:tblW w:w="10975" w:type="dxa"/>
+        <w:tblW w:w="5000" w:type="pct"/>
         <w:jc w:val="center"/>
+        <w:tblLayout w:type="fixed"/>
         <w:tblCellMar>
-          <w:left w:w="0" w:type="dxa"/>
-          <w:right w:w="0" w:type="dxa"/>
+          <w:left w:w="86" w:type="dxa"/>
+          <w:right w:w="86" w:type="dxa"/>
         </w:tblCellMar>
         <w:tblLook w:val="01E0" w:firstRow="1" w:lastRow="1" w:firstColumn="1" w:lastColumn="1" w:noHBand="0" w:noVBand="0"/>
         <w:tblCaption w:val="ACTIVITY_TABLE"/>
       </w:tblPr>
       <w:tblGrid>
-        <w:gridCol w:w="2979"/>
-        <w:gridCol w:w="2927"/>
-        <w:gridCol w:w="2927"/>
-        <w:gridCol w:w="2142"/>
+        <w:gridCol w:w="2616"/>
+        <w:gridCol w:w="2616"/>
+        <w:gridCol w:w="2617"/>
+        <w:gridCol w:w="2617"/>
       </w:tblGrid>
       <w:tr>
         <w:trPr>
@@ -1910,7 +1970,7 @@
         </w:trPr>
         <w:tc>
           <w:tcPr>
-            <w:tcW w:w="0" w:type="auto"/>
+            <w:tcW w:w="1250" w:type="pct"/>
             <w:tcBorders>
               <w:top w:val="single" w:sz="4" w:space="0" w:color="000000"/>
               <w:left w:val="nil"/>
@@ -1920,15 +1980,16 @@
           </w:tcPr>
           <w:p>
             <w:pPr>
-              <w:rPr>
-                <w:rFonts w:ascii="UT Sans" w:hAnsi="UT Sans"/>
-              </w:rPr>
-            </w:pPr>
-          </w:p>
-        </w:tc>
-        <w:tc>
-          <w:tcPr>
-            <w:tcW w:w="0" w:type="auto"/>
+              <w:jc w:val="center"/>
+              <w:rPr>
+                <w:rFonts w:ascii="UT Sans" w:hAnsi="UT Sans"/>
+              </w:rPr>
+            </w:pPr>
+          </w:p>
+        </w:tc>
+        <w:tc>
+          <w:tcPr>
+            <w:tcW w:w="1250" w:type="pct"/>
             <w:tcBorders>
               <w:top w:val="single" w:sz="4" w:space="0" w:color="000000"/>
               <w:left w:val="single" w:sz="4" w:space="0" w:color="000000"/>
@@ -1992,7 +2053,7 @@
         </w:tc>
         <w:tc>
           <w:tcPr>
-            <w:tcW w:w="0" w:type="auto"/>
+            <w:tcW w:w="1250" w:type="pct"/>
             <w:tcBorders>
               <w:top w:val="single" w:sz="4" w:space="0" w:color="000000"/>
               <w:left w:val="single" w:sz="4" w:space="0" w:color="000000"/>
@@ -2056,7 +2117,7 @@
         </w:tc>
         <w:tc>
           <w:tcPr>
-            <w:tcW w:w="0" w:type="auto"/>
+            <w:tcW w:w="1250" w:type="pct"/>
             <w:tcBorders>
               <w:top w:val="single" w:sz="4" w:space="0" w:color="000000"/>
               <w:left w:val="single" w:sz="4" w:space="0" w:color="000000"/>
@@ -2067,7 +2128,7 @@
           <w:p>
             <w:pPr>
               <w:spacing w:line="243" w:lineRule="exact"/>
-              <w:ind w:left="695" w:right="-20"/>
+              <w:ind w:right="-20"/>
               <w:jc w:val="center"/>
               <w:rPr>
                 <w:rFonts w:ascii="UT Sans" w:eastAsia="Verdana" w:hAnsi="UT Sans" w:cs="Verdana"/>
@@ -2126,7 +2187,7 @@
         </w:trPr>
         <w:tc>
           <w:tcPr>
-            <w:tcW w:w="0" w:type="auto"/>
+            <w:tcW w:w="1250" w:type="pct"/>
             <w:tcBorders>
               <w:top w:val="single" w:sz="4" w:space="0" w:color="000000"/>
               <w:left w:val="nil"/>
@@ -2140,8 +2201,8 @@
               <w:ind w:left="122" w:right="-20"/>
               <w:rPr>
                 <w:rFonts w:ascii="UT Sans" w:eastAsia="Verdana" w:hAnsi="UT Sans" w:cs="Verdana"/>
-                <w:sz w:val="16"/>
-                <w:szCs w:val="16"/>
+                <w:sz w:val="20"/>
+                <w:szCs w:val="20"/>
               </w:rPr>
             </w:pPr>
             <w:r>
@@ -2149,8 +2210,8 @@
                 <w:rFonts w:ascii="UT Sans" w:eastAsia="Verdana" w:hAnsi="UT Sans" w:cs="Verdana"/>
                 <w:bCs/>
                 <w:spacing w:val="1"/>
-                <w:sz w:val="16"/>
-                <w:szCs w:val="16"/>
+                <w:sz w:val="20"/>
+                <w:szCs w:val="20"/>
               </w:rPr>
               <w:t>D</w:t>
             </w:r>
@@ -2159,8 +2220,8 @@
                 <w:rFonts w:ascii="UT Sans" w:eastAsia="Verdana" w:hAnsi="UT Sans" w:cs="Verdana"/>
                 <w:bCs/>
                 <w:spacing w:val="-2"/>
-                <w:sz w:val="16"/>
-                <w:szCs w:val="16"/>
+                <w:sz w:val="20"/>
+                <w:szCs w:val="20"/>
               </w:rPr>
               <w:t>a</w:t>
             </w:r>
@@ -2169,8 +2230,8 @@
                 <w:rFonts w:ascii="UT Sans" w:eastAsia="Verdana" w:hAnsi="UT Sans" w:cs="Verdana"/>
                 <w:bCs/>
                 <w:spacing w:val="1"/>
-                <w:sz w:val="16"/>
-                <w:szCs w:val="16"/>
+                <w:sz w:val="20"/>
+                <w:szCs w:val="20"/>
               </w:rPr>
               <w:t>t</w:t>
             </w:r>
@@ -2178,8 +2239,8 @@
               <w:rPr>
                 <w:rFonts w:ascii="UT Sans" w:eastAsia="Verdana" w:hAnsi="UT Sans" w:cs="Verdana"/>
                 <w:bCs/>
-                <w:sz w:val="16"/>
-                <w:szCs w:val="16"/>
+                <w:sz w:val="20"/>
+                <w:szCs w:val="20"/>
               </w:rPr>
               <w:t>e</w:t>
             </w:r>
@@ -2187,7 +2248,7 @@
         </w:tc>
         <w:tc>
           <w:tcPr>
-            <w:tcW w:w="0" w:type="auto"/>
+            <w:tcW w:w="1250" w:type="pct"/>
             <w:tcBorders>
               <w:top w:val="single" w:sz="4" w:space="0" w:color="000000"/>
               <w:left w:val="single" w:sz="4" w:space="0" w:color="000000"/>
@@ -2212,7 +2273,7 @@
         </w:tc>
         <w:tc>
           <w:tcPr>
-            <w:tcW w:w="0" w:type="auto"/>
+            <w:tcW w:w="1250" w:type="pct"/>
             <w:tcBorders>
               <w:top w:val="single" w:sz="4" w:space="0" w:color="000000"/>
               <w:left w:val="single" w:sz="4" w:space="0" w:color="000000"/>
@@ -2237,7 +2298,7 @@
         </w:tc>
         <w:tc>
           <w:tcPr>
-            <w:tcW w:w="0" w:type="auto"/>
+            <w:tcW w:w="1250" w:type="pct"/>
             <w:tcBorders>
               <w:top w:val="single" w:sz="4" w:space="0" w:color="000000"/>
               <w:left w:val="single" w:sz="4" w:space="0" w:color="000000"/>
@@ -2268,7 +2329,7 @@
         </w:trPr>
         <w:tc>
           <w:tcPr>
-            <w:tcW w:w="0" w:type="auto"/>
+            <w:tcW w:w="1250" w:type="pct"/>
             <w:tcBorders>
               <w:top w:val="single" w:sz="4" w:space="0" w:color="000000"/>
               <w:left w:val="nil"/>
@@ -2282,8 +2343,8 @@
               <w:ind w:left="122" w:right="-20"/>
               <w:rPr>
                 <w:rFonts w:ascii="UT Sans" w:eastAsia="Verdana" w:hAnsi="UT Sans" w:cs="Verdana"/>
-                <w:sz w:val="16"/>
-                <w:szCs w:val="16"/>
+                <w:sz w:val="20"/>
+                <w:szCs w:val="20"/>
               </w:rPr>
             </w:pPr>
             <w:r>
@@ -2291,8 +2352,8 @@
                 <w:rFonts w:ascii="UT Sans" w:eastAsia="Verdana" w:hAnsi="UT Sans" w:cs="Verdana"/>
                 <w:bCs/>
                 <w:spacing w:val="1"/>
-                <w:sz w:val="16"/>
-                <w:szCs w:val="16"/>
+                <w:sz w:val="20"/>
+                <w:szCs w:val="20"/>
               </w:rPr>
               <w:t>Time frame</w:t>
             </w:r>
@@ -2300,7 +2361,7 @@
         </w:tc>
         <w:tc>
           <w:tcPr>
-            <w:tcW w:w="0" w:type="auto"/>
+            <w:tcW w:w="1250" w:type="pct"/>
             <w:tcBorders>
               <w:top w:val="single" w:sz="4" w:space="0" w:color="000000"/>
               <w:left w:val="single" w:sz="4" w:space="0" w:color="000000"/>
@@ -2325,7 +2386,7 @@
         </w:tc>
         <w:tc>
           <w:tcPr>
-            <w:tcW w:w="0" w:type="auto"/>
+            <w:tcW w:w="1250" w:type="pct"/>
             <w:tcBorders>
               <w:top w:val="single" w:sz="4" w:space="0" w:color="000000"/>
               <w:left w:val="single" w:sz="4" w:space="0" w:color="000000"/>
@@ -2350,7 +2411,7 @@
         </w:tc>
         <w:tc>
           <w:tcPr>
-            <w:tcW w:w="0" w:type="auto"/>
+            <w:tcW w:w="1250" w:type="pct"/>
             <w:tcBorders>
               <w:top w:val="single" w:sz="4" w:space="0" w:color="000000"/>
               <w:left w:val="single" w:sz="4" w:space="0" w:color="000000"/>
@@ -2381,7 +2442,7 @@
         </w:trPr>
         <w:tc>
           <w:tcPr>
-            <w:tcW w:w="0" w:type="auto"/>
+            <w:tcW w:w="1250" w:type="pct"/>
             <w:tcBorders>
               <w:top w:val="single" w:sz="4" w:space="0" w:color="000000"/>
               <w:left w:val="nil"/>
@@ -2395,8 +2456,8 @@
               <w:ind w:left="122" w:right="-20"/>
               <w:rPr>
                 <w:rFonts w:ascii="UT Sans" w:eastAsia="Verdana" w:hAnsi="UT Sans" w:cs="Verdana"/>
-                <w:sz w:val="16"/>
-                <w:szCs w:val="16"/>
+                <w:sz w:val="20"/>
+                <w:szCs w:val="20"/>
               </w:rPr>
             </w:pPr>
             <w:r>
@@ -2404,8 +2465,8 @@
                 <w:rFonts w:ascii="UT Sans" w:eastAsia="Verdana" w:hAnsi="UT Sans" w:cs="Verdana"/>
                 <w:bCs/>
                 <w:spacing w:val="1"/>
-                <w:sz w:val="16"/>
-                <w:szCs w:val="16"/>
+                <w:sz w:val="20"/>
+                <w:szCs w:val="20"/>
               </w:rPr>
               <w:t>Venue</w:t>
             </w:r>
@@ -2413,7 +2474,7 @@
         </w:tc>
         <w:tc>
           <w:tcPr>
-            <w:tcW w:w="0" w:type="auto"/>
+            <w:tcW w:w="1250" w:type="pct"/>
             <w:tcBorders>
               <w:top w:val="single" w:sz="4" w:space="0" w:color="000000"/>
               <w:left w:val="single" w:sz="4" w:space="0" w:color="000000"/>
@@ -2438,7 +2499,7 @@
         </w:tc>
         <w:tc>
           <w:tcPr>
-            <w:tcW w:w="0" w:type="auto"/>
+            <w:tcW w:w="1250" w:type="pct"/>
             <w:tcBorders>
               <w:top w:val="single" w:sz="4" w:space="0" w:color="000000"/>
               <w:left w:val="single" w:sz="4" w:space="0" w:color="000000"/>
@@ -2463,7 +2524,7 @@
         </w:tc>
         <w:tc>
           <w:tcPr>
-            <w:tcW w:w="0" w:type="auto"/>
+            <w:tcW w:w="1250" w:type="pct"/>
             <w:tcBorders>
               <w:top w:val="single" w:sz="4" w:space="0" w:color="000000"/>
               <w:left w:val="single" w:sz="4" w:space="0" w:color="000000"/>
@@ -2494,7 +2555,7 @@
         </w:trPr>
         <w:tc>
           <w:tcPr>
-            <w:tcW w:w="0" w:type="auto"/>
+            <w:tcW w:w="1250" w:type="pct"/>
             <w:tcBorders>
               <w:top w:val="single" w:sz="4" w:space="0" w:color="000000"/>
               <w:left w:val="nil"/>
@@ -2508,16 +2569,16 @@
               <w:ind w:left="122" w:right="-20"/>
               <w:rPr>
                 <w:rFonts w:ascii="UT Sans" w:eastAsia="Verdana" w:hAnsi="UT Sans" w:cs="Verdana"/>
-                <w:sz w:val="16"/>
-                <w:szCs w:val="16"/>
+                <w:sz w:val="20"/>
+                <w:szCs w:val="20"/>
               </w:rPr>
             </w:pPr>
             <w:r>
               <w:rPr>
                 <w:rFonts w:ascii="UT Sans" w:eastAsia="Verdana" w:hAnsi="UT Sans" w:cs="Verdana"/>
                 <w:bCs/>
-                <w:sz w:val="16"/>
-                <w:szCs w:val="16"/>
+                <w:sz w:val="20"/>
+                <w:szCs w:val="20"/>
               </w:rPr>
               <w:t>A</w:t>
             </w:r>
@@ -2526,8 +2587,8 @@
                 <w:rFonts w:ascii="UT Sans" w:eastAsia="Verdana" w:hAnsi="UT Sans" w:cs="Verdana"/>
                 <w:bCs/>
                 <w:spacing w:val="-1"/>
-                <w:sz w:val="16"/>
-                <w:szCs w:val="16"/>
+                <w:sz w:val="20"/>
+                <w:szCs w:val="20"/>
               </w:rPr>
               <w:t>c</w:t>
             </w:r>
@@ -2536,8 +2597,8 @@
                 <w:rFonts w:ascii="UT Sans" w:eastAsia="Verdana" w:hAnsi="UT Sans" w:cs="Verdana"/>
                 <w:bCs/>
                 <w:spacing w:val="1"/>
-                <w:sz w:val="16"/>
-                <w:szCs w:val="16"/>
+                <w:sz w:val="20"/>
+                <w:szCs w:val="20"/>
               </w:rPr>
               <w:t>t</w:t>
             </w:r>
@@ -2546,8 +2607,8 @@
                 <w:rFonts w:ascii="UT Sans" w:eastAsia="Verdana" w:hAnsi="UT Sans" w:cs="Verdana"/>
                 <w:bCs/>
                 <w:spacing w:val="-2"/>
-                <w:sz w:val="16"/>
-                <w:szCs w:val="16"/>
+                <w:sz w:val="20"/>
+                <w:szCs w:val="20"/>
               </w:rPr>
               <w:t>i</w:t>
             </w:r>
@@ -2556,8 +2617,8 @@
                 <w:rFonts w:ascii="UT Sans" w:eastAsia="Verdana" w:hAnsi="UT Sans" w:cs="Verdana"/>
                 <w:bCs/>
                 <w:spacing w:val="1"/>
-                <w:sz w:val="16"/>
-                <w:szCs w:val="16"/>
+                <w:sz w:val="20"/>
+                <w:szCs w:val="20"/>
               </w:rPr>
               <w:t>vities</w:t>
             </w:r>
@@ -2565,7 +2626,7 @@
         </w:tc>
         <w:tc>
           <w:tcPr>
-            <w:tcW w:w="0" w:type="auto"/>
+            <w:tcW w:w="1250" w:type="pct"/>
             <w:tcBorders>
               <w:top w:val="single" w:sz="4" w:space="0" w:color="000000"/>
               <w:left w:val="single" w:sz="4" w:space="0" w:color="000000"/>
@@ -2590,7 +2651,7 @@
         </w:tc>
         <w:tc>
           <w:tcPr>
-            <w:tcW w:w="0" w:type="auto"/>
+            <w:tcW w:w="1250" w:type="pct"/>
             <w:tcBorders>
               <w:top w:val="single" w:sz="4" w:space="0" w:color="000000"/>
               <w:left w:val="single" w:sz="4" w:space="0" w:color="000000"/>
@@ -2615,7 +2676,7 @@
         </w:tc>
         <w:tc>
           <w:tcPr>
-            <w:tcW w:w="0" w:type="auto"/>
+            <w:tcW w:w="1250" w:type="pct"/>
             <w:tcBorders>
               <w:top w:val="single" w:sz="4" w:space="0" w:color="000000"/>
               <w:left w:val="single" w:sz="4" w:space="0" w:color="000000"/>
@@ -2646,7 +2707,7 @@
         </w:trPr>
         <w:tc>
           <w:tcPr>
-            <w:tcW w:w="0" w:type="auto"/>
+            <w:tcW w:w="1250" w:type="pct"/>
             <w:tcBorders>
               <w:top w:val="single" w:sz="4" w:space="0" w:color="000000"/>
               <w:left w:val="nil"/>
@@ -2660,8 +2721,8 @@
               <w:ind w:left="122" w:right="-20"/>
               <w:rPr>
                 <w:rFonts w:ascii="UT Sans" w:eastAsia="Verdana" w:hAnsi="UT Sans" w:cs="Verdana"/>
-                <w:sz w:val="16"/>
-                <w:szCs w:val="16"/>
+                <w:sz w:val="20"/>
+                <w:szCs w:val="20"/>
               </w:rPr>
             </w:pPr>
             <w:r>
@@ -2669,26 +2730,16 @@
                 <w:rFonts w:ascii="UT Sans" w:eastAsia="Verdana" w:hAnsi="UT Sans" w:cs="Verdana"/>
                 <w:bCs/>
                 <w:spacing w:val="1"/>
-                <w:sz w:val="16"/>
-                <w:szCs w:val="16"/>
-              </w:rPr>
-              <w:t>Equipment</w:t>
-            </w:r>
-            <w:r>
-              <w:rPr>
-                <w:rFonts w:ascii="UT Sans" w:eastAsia="Verdana" w:hAnsi="UT Sans" w:cs="Verdana"/>
-                <w:bCs/>
-                <w:spacing w:val="1"/>
-                <w:sz w:val="16"/>
-                <w:szCs w:val="16"/>
-              </w:rPr>
-              <w:t xml:space="preserve"> used</w:t>
-            </w:r>
-          </w:p>
-        </w:tc>
-        <w:tc>
-          <w:tcPr>
-            <w:tcW w:w="0" w:type="auto"/>
+                <w:sz w:val="20"/>
+                <w:szCs w:val="20"/>
+              </w:rPr>
+              <w:t>Equipment used</w:t>
+            </w:r>
+          </w:p>
+        </w:tc>
+        <w:tc>
+          <w:tcPr>
+            <w:tcW w:w="1250" w:type="pct"/>
             <w:tcBorders>
               <w:top w:val="single" w:sz="4" w:space="0" w:color="000000"/>
               <w:left w:val="single" w:sz="4" w:space="0" w:color="000000"/>
@@ -2713,7 +2764,7 @@
         </w:tc>
         <w:tc>
           <w:tcPr>
-            <w:tcW w:w="0" w:type="auto"/>
+            <w:tcW w:w="1250" w:type="pct"/>
             <w:tcBorders>
               <w:top w:val="single" w:sz="4" w:space="0" w:color="000000"/>
               <w:left w:val="single" w:sz="4" w:space="0" w:color="000000"/>
@@ -2738,7 +2789,7 @@
         </w:tc>
         <w:tc>
           <w:tcPr>
-            <w:tcW w:w="0" w:type="auto"/>
+            <w:tcW w:w="1250" w:type="pct"/>
             <w:tcBorders>
               <w:top w:val="single" w:sz="4" w:space="0" w:color="000000"/>
               <w:left w:val="single" w:sz="4" w:space="0" w:color="000000"/>
@@ -2769,7 +2820,7 @@
         </w:trPr>
         <w:tc>
           <w:tcPr>
-            <w:tcW w:w="0" w:type="auto"/>
+            <w:tcW w:w="1250" w:type="pct"/>
             <w:tcBorders>
               <w:top w:val="single" w:sz="4" w:space="0" w:color="000000"/>
               <w:left w:val="nil"/>
@@ -2783,8 +2834,8 @@
               <w:ind w:left="122" w:right="-20"/>
               <w:rPr>
                 <w:rFonts w:ascii="UT Sans" w:eastAsia="Verdana" w:hAnsi="UT Sans" w:cs="Verdana"/>
-                <w:sz w:val="16"/>
-                <w:szCs w:val="16"/>
+                <w:sz w:val="20"/>
+                <w:szCs w:val="20"/>
               </w:rPr>
             </w:pPr>
             <w:r>
@@ -2792,8 +2843,8 @@
                 <w:rFonts w:ascii="UT Sans" w:eastAsia="Verdana" w:hAnsi="UT Sans" w:cs="Verdana"/>
                 <w:bCs/>
                 <w:spacing w:val="-1"/>
-                <w:sz w:val="16"/>
-                <w:szCs w:val="16"/>
+                <w:sz w:val="20"/>
+                <w:szCs w:val="20"/>
               </w:rPr>
               <w:t>Practiced skills</w:t>
             </w:r>
@@ -2801,7 +2852,7 @@
         </w:tc>
         <w:tc>
           <w:tcPr>
-            <w:tcW w:w="0" w:type="auto"/>
+            <w:tcW w:w="1250" w:type="pct"/>
             <w:tcBorders>
               <w:top w:val="single" w:sz="4" w:space="0" w:color="000000"/>
               <w:left w:val="single" w:sz="4" w:space="0" w:color="000000"/>
@@ -2826,7 +2877,7 @@
         </w:tc>
         <w:tc>
           <w:tcPr>
-            <w:tcW w:w="0" w:type="auto"/>
+            <w:tcW w:w="1250" w:type="pct"/>
             <w:tcBorders>
               <w:top w:val="single" w:sz="4" w:space="0" w:color="000000"/>
               <w:left w:val="single" w:sz="4" w:space="0" w:color="000000"/>
@@ -2851,7 +2902,7 @@
         </w:tc>
         <w:tc>
           <w:tcPr>
-            <w:tcW w:w="0" w:type="auto"/>
+            <w:tcW w:w="1250" w:type="pct"/>
             <w:tcBorders>
               <w:top w:val="single" w:sz="4" w:space="0" w:color="000000"/>
               <w:left w:val="single" w:sz="4" w:space="0" w:color="000000"/>
@@ -2882,7 +2933,7 @@
         </w:trPr>
         <w:tc>
           <w:tcPr>
-            <w:tcW w:w="0" w:type="auto"/>
+            <w:tcW w:w="1250" w:type="pct"/>
             <w:tcBorders>
               <w:top w:val="single" w:sz="4" w:space="0" w:color="000000"/>
               <w:left w:val="nil"/>
@@ -2896,42 +2947,24 @@
               <w:ind w:left="122" w:right="181"/>
               <w:rPr>
                 <w:rFonts w:ascii="UT Sans" w:eastAsia="Verdana" w:hAnsi="UT Sans" w:cs="Verdana"/>
-                <w:sz w:val="16"/>
-                <w:szCs w:val="16"/>
+                <w:sz w:val="20"/>
+                <w:szCs w:val="20"/>
               </w:rPr>
             </w:pPr>
             <w:r>
               <w:rPr>
                 <w:rFonts w:ascii="UT Sans" w:eastAsia="Verdana" w:hAnsi="UT Sans" w:cs="Verdana"/>
                 <w:bCs/>
-                <w:sz w:val="16"/>
-                <w:szCs w:val="16"/>
-              </w:rPr>
-              <w:t>Personal observations (acquired expertise, attitudes/</w:t>
-            </w:r>
-            <w:r>
-              <w:rPr>
-                <w:rFonts w:ascii="UT Sans" w:eastAsia="Verdana" w:hAnsi="UT Sans" w:cs="Verdana"/>
-                <w:bCs/>
-                <w:sz w:val="16"/>
-                <w:szCs w:val="16"/>
-              </w:rPr>
-              <w:t xml:space="preserve"> </w:t>
-            </w:r>
-            <w:r>
-              <w:rPr>
-                <w:rFonts w:ascii="UT Sans" w:eastAsia="Verdana" w:hAnsi="UT Sans" w:cs="Verdana"/>
-                <w:bCs/>
-                <w:sz w:val="16"/>
-                <w:szCs w:val="16"/>
-              </w:rPr>
-              <w:t>values, ethical considerations, etc.)</w:t>
-            </w:r>
-          </w:p>
-        </w:tc>
-        <w:tc>
-          <w:tcPr>
-            <w:tcW w:w="0" w:type="auto"/>
+                <w:sz w:val="20"/>
+                <w:szCs w:val="20"/>
+              </w:rPr>
+              <w:t>Personal observations (acquired expertise, attitudes/ values, ethical considerations, etc.)</w:t>
+            </w:r>
+          </w:p>
+        </w:tc>
+        <w:tc>
+          <w:tcPr>
+            <w:tcW w:w="1250" w:type="pct"/>
             <w:tcBorders>
               <w:top w:val="single" w:sz="4" w:space="0" w:color="000000"/>
               <w:left w:val="single" w:sz="4" w:space="0" w:color="000000"/>
@@ -2956,7 +2989,7 @@
         </w:tc>
         <w:tc>
           <w:tcPr>
-            <w:tcW w:w="0" w:type="auto"/>
+            <w:tcW w:w="1250" w:type="pct"/>
             <w:tcBorders>
               <w:top w:val="single" w:sz="4" w:space="0" w:color="000000"/>
               <w:left w:val="single" w:sz="4" w:space="0" w:color="000000"/>
@@ -2981,7 +3014,7 @@
         </w:tc>
         <w:tc>
           <w:tcPr>
-            <w:tcW w:w="0" w:type="auto"/>
+            <w:tcW w:w="1250" w:type="pct"/>
             <w:tcBorders>
               <w:top w:val="single" w:sz="4" w:space="0" w:color="000000"/>
               <w:left w:val="single" w:sz="4" w:space="0" w:color="000000"/>
@@ -3049,8 +3082,8 @@
         <w:rPr>
           <w:rFonts w:ascii="UT Sans Bold" w:hAnsi="UT Sans Bold"/>
           <w:color w:val="auto"/>
-          <w:sz w:val="22"/>
-          <w:szCs w:val="22"/>
+          <w:sz w:val="26"/>
+          <w:szCs w:val="28"/>
           <w:lang w:val="en-GB"/>
         </w:rPr>
       </w:pPr>
@@ -3058,8 +3091,8 @@
         <w:rPr>
           <w:rFonts w:ascii="UT Sans Bold" w:hAnsi="UT Sans Bold"/>
           <w:color w:val="auto"/>
-          <w:sz w:val="22"/>
-          <w:szCs w:val="22"/>
+          <w:sz w:val="26"/>
+          <w:szCs w:val="28"/>
           <w:lang w:val="en-GB"/>
         </w:rPr>
         <w:lastRenderedPageBreak/>
@@ -3075,8 +3108,8 @@
         <w:rPr>
           <w:rFonts w:ascii="UT Sans Bold" w:hAnsi="UT Sans Bold"/>
           <w:color w:val="215E99"/>
-          <w:sz w:val="22"/>
-          <w:szCs w:val="22"/>
+          <w:sz w:val="24"/>
+          <w:szCs w:val="24"/>
           <w:lang w:val="en-GB"/>
         </w:rPr>
       </w:pPr>
@@ -3084,8 +3117,8 @@
         <w:rPr>
           <w:rFonts w:ascii="UT Sans Bold" w:hAnsi="UT Sans Bold"/>
           <w:color w:val="215E99"/>
-          <w:sz w:val="22"/>
-          <w:szCs w:val="22"/>
+          <w:sz w:val="24"/>
+          <w:szCs w:val="24"/>
           <w:lang w:val="en-GB"/>
         </w:rPr>
         <w:t>MONITORING SHEET</w:t>
@@ -3229,7 +3262,23 @@
                 <w:sz w:val="20"/>
                 <w:szCs w:val="20"/>
               </w:rPr>
-              <w:t>SKILLS/</w:t>
+              <w:t>SKILLS</w:t>
+            </w:r>
+            <w:r>
+              <w:rPr>
+                <w:rFonts w:ascii="UT Sans" w:hAnsi="UT Sans" w:cs="Verdana"/>
+                <w:sz w:val="20"/>
+                <w:szCs w:val="20"/>
+              </w:rPr>
+              <w:t xml:space="preserve"> </w:t>
+            </w:r>
+            <w:r>
+              <w:rPr>
+                <w:rFonts w:ascii="UT Sans" w:hAnsi="UT Sans" w:cs="Verdana"/>
+                <w:sz w:val="20"/>
+                <w:szCs w:val="20"/>
+              </w:rPr>
+              <w:t>/</w:t>
             </w:r>
             <w:r>
               <w:rPr>
@@ -3343,6 +3392,8 @@
               <w:spacing w:line="288" w:lineRule="auto"/>
               <w:rPr>
                 <w:rFonts w:ascii="UT Sans" w:hAnsi="UT Sans"/>
+                <w:b/>
+                <w:bCs/>
                 <w:caps/>
                 <w:color w:val="5A5A5A"/>
                 <w:sz w:val="20"/>
@@ -3353,6 +3404,8 @@
             <w:r>
               <w:rPr>
                 <w:rFonts w:ascii="UT Sans" w:hAnsi="UT Sans"/>
+                <w:b/>
+                <w:bCs/>
                 <w:caps/>
                 <w:sz w:val="20"/>
                 <w:szCs w:val="20"/>
@@ -3438,7 +3491,7 @@
           <w:p>
             <w:pPr>
               <w:mirrorIndents/>
-              <w:jc w:val="both"/>
+              <w:jc w:val="center"/>
               <w:rPr>
                 <w:rFonts w:ascii="UT Sans" w:hAnsi="UT Sans"/>
                 <w:sz w:val="20"/>
@@ -3465,7 +3518,7 @@
           <w:p>
             <w:pPr>
               <w:mirrorIndents/>
-              <w:jc w:val="both"/>
+              <w:jc w:val="center"/>
               <w:rPr>
                 <w:rFonts w:ascii="UT Sans" w:hAnsi="UT Sans"/>
                 <w:sz w:val="20"/>
@@ -3528,7 +3581,7 @@
           <w:p>
             <w:pPr>
               <w:mirrorIndents/>
-              <w:jc w:val="both"/>
+              <w:jc w:val="center"/>
               <w:rPr>
                 <w:rFonts w:ascii="UT Sans" w:hAnsi="UT Sans"/>
                 <w:sz w:val="20"/>
@@ -3605,7 +3658,7 @@
           <w:p>
             <w:pPr>
               <w:mirrorIndents/>
-              <w:jc w:val="both"/>
+              <w:jc w:val="center"/>
               <w:rPr>
                 <w:rFonts w:ascii="UT Sans" w:hAnsi="UT Sans"/>
                 <w:sz w:val="20"/>
@@ -3650,7 +3703,7 @@
           <w:p>
             <w:pPr>
               <w:mirrorIndents/>
-              <w:jc w:val="both"/>
+              <w:jc w:val="center"/>
               <w:rPr>
                 <w:rFonts w:ascii="UT Sans" w:hAnsi="UT Sans"/>
                 <w:sz w:val="20"/>
@@ -3713,7 +3766,7 @@
           <w:p>
             <w:pPr>
               <w:mirrorIndents/>
-              <w:jc w:val="both"/>
+              <w:jc w:val="center"/>
               <w:rPr>
                 <w:rFonts w:ascii="UT Sans" w:hAnsi="UT Sans"/>
                 <w:sz w:val="20"/>
@@ -3844,7 +3897,7 @@
           <w:p>
             <w:pPr>
               <w:mirrorIndents/>
-              <w:jc w:val="both"/>
+              <w:jc w:val="center"/>
               <w:rPr>
                 <w:rFonts w:ascii="UT Sans" w:hAnsi="UT Sans"/>
                 <w:sz w:val="20"/>
@@ -3889,7 +3942,7 @@
           <w:p>
             <w:pPr>
               <w:mirrorIndents/>
-              <w:jc w:val="both"/>
+              <w:jc w:val="center"/>
               <w:rPr>
                 <w:rFonts w:ascii="UT Sans" w:hAnsi="UT Sans"/>
                 <w:sz w:val="20"/>
@@ -3952,7 +4005,7 @@
           <w:p>
             <w:pPr>
               <w:mirrorIndents/>
-              <w:jc w:val="both"/>
+              <w:jc w:val="center"/>
               <w:rPr>
                 <w:rFonts w:ascii="UT Sans" w:hAnsi="UT Sans"/>
                 <w:sz w:val="20"/>
@@ -4065,7 +4118,7 @@
           <w:p>
             <w:pPr>
               <w:mirrorIndents/>
-              <w:jc w:val="both"/>
+              <w:jc w:val="center"/>
               <w:rPr>
                 <w:rFonts w:ascii="UT Sans" w:hAnsi="UT Sans"/>
                 <w:sz w:val="20"/>
@@ -4110,7 +4163,7 @@
           <w:p>
             <w:pPr>
               <w:mirrorIndents/>
-              <w:jc w:val="both"/>
+              <w:jc w:val="center"/>
               <w:rPr>
                 <w:rFonts w:ascii="UT Sans" w:hAnsi="UT Sans"/>
                 <w:sz w:val="20"/>
@@ -4173,7 +4226,7 @@
           <w:p>
             <w:pPr>
               <w:mirrorIndents/>
-              <w:jc w:val="both"/>
+              <w:jc w:val="center"/>
               <w:rPr>
                 <w:rFonts w:ascii="UT Sans" w:hAnsi="UT Sans"/>
                 <w:sz w:val="20"/>
@@ -4259,7 +4312,7 @@
           <w:p>
             <w:pPr>
               <w:mirrorIndents/>
-              <w:jc w:val="both"/>
+              <w:jc w:val="center"/>
               <w:rPr>
                 <w:rFonts w:ascii="UT Sans" w:hAnsi="UT Sans"/>
                 <w:sz w:val="20"/>
@@ -4304,7 +4357,7 @@
           <w:p>
             <w:pPr>
               <w:mirrorIndents/>
-              <w:jc w:val="both"/>
+              <w:jc w:val="center"/>
               <w:rPr>
                 <w:rFonts w:ascii="UT Sans" w:hAnsi="UT Sans"/>
                 <w:sz w:val="20"/>
@@ -4367,7 +4420,7 @@
           <w:p>
             <w:pPr>
               <w:mirrorIndents/>
-              <w:jc w:val="both"/>
+              <w:jc w:val="center"/>
               <w:rPr>
                 <w:rFonts w:ascii="UT Sans" w:hAnsi="UT Sans"/>
                 <w:sz w:val="20"/>
@@ -4453,7 +4506,7 @@
           <w:p>
             <w:pPr>
               <w:mirrorIndents/>
-              <w:jc w:val="both"/>
+              <w:jc w:val="center"/>
               <w:rPr>
                 <w:rFonts w:ascii="UT Sans" w:hAnsi="UT Sans"/>
                 <w:sz w:val="20"/>
@@ -4498,7 +4551,7 @@
           <w:p>
             <w:pPr>
               <w:mirrorIndents/>
-              <w:jc w:val="both"/>
+              <w:jc w:val="center"/>
               <w:rPr>
                 <w:rFonts w:ascii="UT Sans" w:hAnsi="UT Sans"/>
                 <w:sz w:val="20"/>
@@ -4561,7 +4614,7 @@
           <w:p>
             <w:pPr>
               <w:mirrorIndents/>
-              <w:jc w:val="both"/>
+              <w:jc w:val="center"/>
               <w:rPr>
                 <w:rFonts w:ascii="UT Sans" w:hAnsi="UT Sans"/>
                 <w:sz w:val="20"/>
@@ -4683,7 +4736,7 @@
           <w:p>
             <w:pPr>
               <w:mirrorIndents/>
-              <w:jc w:val="both"/>
+              <w:jc w:val="center"/>
               <w:rPr>
                 <w:rFonts w:ascii="UT Sans" w:hAnsi="UT Sans"/>
                 <w:sz w:val="20"/>
@@ -4728,7 +4781,7 @@
           <w:p>
             <w:pPr>
               <w:mirrorIndents/>
-              <w:jc w:val="both"/>
+              <w:jc w:val="center"/>
               <w:rPr>
                 <w:rFonts w:ascii="UT Sans" w:hAnsi="UT Sans"/>
                 <w:sz w:val="20"/>
@@ -4791,7 +4844,7 @@
           <w:p>
             <w:pPr>
               <w:mirrorIndents/>
-              <w:jc w:val="both"/>
+              <w:jc w:val="center"/>
               <w:rPr>
                 <w:rFonts w:ascii="UT Sans" w:hAnsi="UT Sans"/>
                 <w:sz w:val="20"/>
@@ -4877,7 +4930,7 @@
           <w:p>
             <w:pPr>
               <w:mirrorIndents/>
-              <w:jc w:val="both"/>
+              <w:jc w:val="center"/>
               <w:rPr>
                 <w:rFonts w:ascii="UT Sans" w:hAnsi="UT Sans"/>
                 <w:sz w:val="20"/>
@@ -4922,7 +4975,7 @@
           <w:p>
             <w:pPr>
               <w:mirrorIndents/>
-              <w:jc w:val="both"/>
+              <w:jc w:val="center"/>
               <w:rPr>
                 <w:rFonts w:ascii="UT Sans" w:hAnsi="UT Sans"/>
                 <w:sz w:val="20"/>
@@ -4985,7 +5038,7 @@
           <w:p>
             <w:pPr>
               <w:mirrorIndents/>
-              <w:jc w:val="both"/>
+              <w:jc w:val="center"/>
               <w:rPr>
                 <w:rFonts w:ascii="UT Sans" w:hAnsi="UT Sans"/>
                 <w:sz w:val="20"/>
@@ -5089,7 +5142,7 @@
           <w:p>
             <w:pPr>
               <w:mirrorIndents/>
-              <w:jc w:val="both"/>
+              <w:jc w:val="center"/>
               <w:rPr>
                 <w:rFonts w:ascii="UT Sans" w:hAnsi="UT Sans"/>
                 <w:sz w:val="20"/>
@@ -5134,7 +5187,7 @@
           <w:p>
             <w:pPr>
               <w:mirrorIndents/>
-              <w:jc w:val="both"/>
+              <w:jc w:val="center"/>
               <w:rPr>
                 <w:rFonts w:ascii="UT Sans" w:hAnsi="UT Sans"/>
                 <w:sz w:val="20"/>
@@ -5197,7 +5250,7 @@
           <w:p>
             <w:pPr>
               <w:mirrorIndents/>
-              <w:jc w:val="both"/>
+              <w:jc w:val="center"/>
               <w:rPr>
                 <w:rFonts w:ascii="UT Sans" w:hAnsi="UT Sans"/>
                 <w:sz w:val="20"/>
@@ -5301,7 +5354,7 @@
           <w:p>
             <w:pPr>
               <w:mirrorIndents/>
-              <w:jc w:val="both"/>
+              <w:jc w:val="center"/>
               <w:rPr>
                 <w:rFonts w:ascii="UT Sans" w:hAnsi="UT Sans"/>
                 <w:sz w:val="20"/>
@@ -5346,7 +5399,7 @@
           <w:p>
             <w:pPr>
               <w:mirrorIndents/>
-              <w:jc w:val="both"/>
+              <w:jc w:val="center"/>
               <w:rPr>
                 <w:rFonts w:ascii="UT Sans" w:hAnsi="UT Sans"/>
                 <w:sz w:val="20"/>
@@ -5409,7 +5462,7 @@
           <w:p>
             <w:pPr>
               <w:mirrorIndents/>
-              <w:jc w:val="both"/>
+              <w:jc w:val="center"/>
               <w:rPr>
                 <w:rFonts w:ascii="UT Sans" w:hAnsi="UT Sans"/>
                 <w:sz w:val="20"/>
@@ -5486,7 +5539,7 @@
           <w:p>
             <w:pPr>
               <w:mirrorIndents/>
-              <w:jc w:val="both"/>
+              <w:jc w:val="center"/>
               <w:rPr>
                 <w:rFonts w:ascii="UT Sans" w:hAnsi="UT Sans"/>
                 <w:sz w:val="20"/>
@@ -5531,7 +5584,7 @@
           <w:p>
             <w:pPr>
               <w:mirrorIndents/>
-              <w:jc w:val="both"/>
+              <w:jc w:val="center"/>
               <w:rPr>
                 <w:rFonts w:ascii="UT Sans" w:hAnsi="UT Sans"/>
                 <w:sz w:val="20"/>
@@ -5594,7 +5647,7 @@
           <w:p>
             <w:pPr>
               <w:mirrorIndents/>
-              <w:jc w:val="both"/>
+              <w:jc w:val="center"/>
               <w:rPr>
                 <w:rFonts w:ascii="UT Sans" w:hAnsi="UT Sans"/>
                 <w:sz w:val="20"/>
@@ -5671,7 +5724,7 @@
           <w:p>
             <w:pPr>
               <w:mirrorIndents/>
-              <w:jc w:val="both"/>
+              <w:jc w:val="center"/>
               <w:rPr>
                 <w:rFonts w:ascii="UT Sans" w:hAnsi="UT Sans"/>
                 <w:sz w:val="20"/>
@@ -5716,7 +5769,7 @@
           <w:p>
             <w:pPr>
               <w:mirrorIndents/>
-              <w:jc w:val="both"/>
+              <w:jc w:val="center"/>
               <w:rPr>
                 <w:rFonts w:ascii="UT Sans" w:hAnsi="UT Sans"/>
                 <w:sz w:val="20"/>
@@ -5779,7 +5832,7 @@
           <w:p>
             <w:pPr>
               <w:mirrorIndents/>
-              <w:jc w:val="both"/>
+              <w:jc w:val="center"/>
               <w:rPr>
                 <w:rFonts w:ascii="UT Sans" w:hAnsi="UT Sans"/>
                 <w:sz w:val="20"/>
@@ -5856,7 +5909,7 @@
           <w:p>
             <w:pPr>
               <w:mirrorIndents/>
-              <w:jc w:val="both"/>
+              <w:jc w:val="center"/>
               <w:rPr>
                 <w:rFonts w:ascii="UT Sans" w:hAnsi="UT Sans"/>
                 <w:sz w:val="20"/>
@@ -5901,7 +5954,7 @@
           <w:p>
             <w:pPr>
               <w:mirrorIndents/>
-              <w:jc w:val="both"/>
+              <w:jc w:val="center"/>
               <w:rPr>
                 <w:rFonts w:ascii="UT Sans" w:hAnsi="UT Sans"/>
                 <w:sz w:val="20"/>
@@ -5964,7 +6017,7 @@
           <w:p>
             <w:pPr>
               <w:mirrorIndents/>
-              <w:jc w:val="both"/>
+              <w:jc w:val="center"/>
               <w:rPr>
                 <w:rFonts w:ascii="UT Sans" w:hAnsi="UT Sans"/>
                 <w:sz w:val="20"/>
@@ -6018,28 +6071,23 @@
               <w:jc w:val="both"/>
               <w:rPr>
                 <w:rFonts w:ascii="UT Sans" w:hAnsi="UT Sans"/>
-                <w:sz w:val="20"/>
-                <w:szCs w:val="20"/>
-                <w:lang w:bidi="en-US"/>
-              </w:rPr>
-            </w:pPr>
-            <w:r>
-              <w:rPr>
-                <w:rFonts w:ascii="UT Sans" w:hAnsi="UT Sans"/>
-                <w:sz w:val="20"/>
-                <w:szCs w:val="20"/>
-                <w:lang w:bidi="en-US"/>
-              </w:rPr>
-              <w:t>GENERAL</w:t>
-            </w:r>
-            <w:r>
-              <w:rPr>
-                <w:rFonts w:ascii="UT Sans" w:hAnsi="UT Sans"/>
-                <w:sz w:val="20"/>
-                <w:szCs w:val="20"/>
-                <w:lang w:bidi="en-US"/>
-              </w:rPr>
-              <w:t xml:space="preserve"> SKILLS</w:t>
+                <w:b/>
+                <w:bCs/>
+                <w:sz w:val="20"/>
+                <w:szCs w:val="20"/>
+                <w:lang w:bidi="en-US"/>
+              </w:rPr>
+            </w:pPr>
+            <w:r>
+              <w:rPr>
+                <w:rFonts w:ascii="UT Sans" w:hAnsi="UT Sans"/>
+                <w:b/>
+                <w:bCs/>
+                <w:sz w:val="20"/>
+                <w:szCs w:val="20"/>
+                <w:lang w:bidi="en-US"/>
+              </w:rPr>
+              <w:t>GENERAL SKILLS</w:t>
             </w:r>
           </w:p>
         </w:tc>
@@ -6110,7 +6158,7 @@
           <w:p>
             <w:pPr>
               <w:mirrorIndents/>
-              <w:jc w:val="both"/>
+              <w:jc w:val="center"/>
               <w:rPr>
                 <w:rFonts w:ascii="UT Sans" w:hAnsi="UT Sans"/>
                 <w:sz w:val="20"/>
@@ -6137,7 +6185,7 @@
           <w:p>
             <w:pPr>
               <w:mirrorIndents/>
-              <w:jc w:val="both"/>
+              <w:jc w:val="center"/>
               <w:rPr>
                 <w:rFonts w:ascii="UT Sans" w:hAnsi="UT Sans"/>
                 <w:sz w:val="20"/>
@@ -6182,7 +6230,7 @@
           <w:p>
             <w:pPr>
               <w:mirrorIndents/>
-              <w:jc w:val="both"/>
+              <w:jc w:val="center"/>
               <w:rPr>
                 <w:rFonts w:ascii="UT Sans" w:hAnsi="UT Sans"/>
                 <w:sz w:val="20"/>
@@ -6286,7 +6334,7 @@
           <w:p>
             <w:pPr>
               <w:mirrorIndents/>
-              <w:jc w:val="both"/>
+              <w:jc w:val="center"/>
               <w:rPr>
                 <w:rFonts w:ascii="UT Sans" w:hAnsi="UT Sans"/>
                 <w:sz w:val="20"/>
@@ -6331,7 +6379,7 @@
           <w:p>
             <w:pPr>
               <w:mirrorIndents/>
-              <w:jc w:val="both"/>
+              <w:jc w:val="center"/>
               <w:rPr>
                 <w:rFonts w:ascii="UT Sans" w:hAnsi="UT Sans"/>
                 <w:sz w:val="20"/>
@@ -6394,7 +6442,7 @@
           <w:p>
             <w:pPr>
               <w:mirrorIndents/>
-              <w:jc w:val="both"/>
+              <w:jc w:val="center"/>
               <w:rPr>
                 <w:rFonts w:ascii="UT Sans" w:hAnsi="UT Sans"/>
                 <w:sz w:val="20"/>
@@ -6534,7 +6582,7 @@
           <w:p>
             <w:pPr>
               <w:mirrorIndents/>
-              <w:jc w:val="both"/>
+              <w:jc w:val="center"/>
               <w:rPr>
                 <w:rFonts w:ascii="UT Sans" w:hAnsi="UT Sans"/>
                 <w:sz w:val="20"/>
@@ -6579,7 +6627,7 @@
           <w:p>
             <w:pPr>
               <w:mirrorIndents/>
-              <w:jc w:val="both"/>
+              <w:jc w:val="center"/>
               <w:rPr>
                 <w:rFonts w:ascii="UT Sans" w:hAnsi="UT Sans"/>
                 <w:sz w:val="20"/>
@@ -6642,7 +6690,7 @@
           <w:p>
             <w:pPr>
               <w:mirrorIndents/>
-              <w:jc w:val="both"/>
+              <w:jc w:val="center"/>
               <w:rPr>
                 <w:rFonts w:ascii="UT Sans" w:hAnsi="UT Sans"/>
                 <w:sz w:val="20"/>
@@ -6737,7 +6785,7 @@
           <w:p>
             <w:pPr>
               <w:mirrorIndents/>
-              <w:jc w:val="both"/>
+              <w:jc w:val="center"/>
               <w:rPr>
                 <w:rFonts w:ascii="UT Sans" w:hAnsi="UT Sans"/>
                 <w:sz w:val="20"/>
@@ -6782,7 +6830,7 @@
           <w:p>
             <w:pPr>
               <w:mirrorIndents/>
-              <w:jc w:val="both"/>
+              <w:jc w:val="center"/>
               <w:rPr>
                 <w:rFonts w:ascii="UT Sans" w:hAnsi="UT Sans"/>
                 <w:sz w:val="20"/>
@@ -6845,7 +6893,7 @@
           <w:p>
             <w:pPr>
               <w:mirrorIndents/>
-              <w:jc w:val="both"/>
+              <w:jc w:val="center"/>
               <w:rPr>
                 <w:rFonts w:ascii="UT Sans" w:hAnsi="UT Sans"/>
                 <w:sz w:val="20"/>
@@ -6931,7 +6979,7 @@
           <w:p>
             <w:pPr>
               <w:mirrorIndents/>
-              <w:jc w:val="both"/>
+              <w:jc w:val="center"/>
               <w:rPr>
                 <w:rFonts w:ascii="UT Sans" w:hAnsi="UT Sans"/>
                 <w:sz w:val="20"/>
@@ -6976,7 +7024,7 @@
           <w:p>
             <w:pPr>
               <w:mirrorIndents/>
-              <w:jc w:val="both"/>
+              <w:jc w:val="center"/>
               <w:rPr>
                 <w:rFonts w:ascii="UT Sans" w:hAnsi="UT Sans"/>
                 <w:sz w:val="20"/>
@@ -7039,7 +7087,7 @@
           <w:p>
             <w:pPr>
               <w:mirrorIndents/>
-              <w:jc w:val="both"/>
+              <w:jc w:val="center"/>
               <w:rPr>
                 <w:rFonts w:ascii="UT Sans" w:hAnsi="UT Sans"/>
                 <w:sz w:val="20"/>
@@ -7158,7 +7206,7 @@
           <w:p>
             <w:pPr>
               <w:mirrorIndents/>
-              <w:jc w:val="both"/>
+              <w:jc w:val="center"/>
               <w:rPr>
                 <w:rFonts w:ascii="UT Sans" w:hAnsi="UT Sans"/>
                 <w:sz w:val="20"/>
@@ -7206,7 +7254,7 @@
           <w:p>
             <w:pPr>
               <w:mirrorIndents/>
-              <w:jc w:val="both"/>
+              <w:jc w:val="center"/>
               <w:rPr>
                 <w:rFonts w:ascii="UT Sans" w:hAnsi="UT Sans"/>
                 <w:sz w:val="20"/>
@@ -7272,7 +7320,7 @@
           <w:p>
             <w:pPr>
               <w:mirrorIndents/>
-              <w:jc w:val="both"/>
+              <w:jc w:val="center"/>
               <w:rPr>
                 <w:rFonts w:ascii="UT Sans" w:hAnsi="UT Sans"/>
                 <w:sz w:val="20"/>
@@ -7418,7 +7466,7 @@
           <w:p>
             <w:pPr>
               <w:mirrorIndents/>
-              <w:jc w:val="both"/>
+              <w:jc w:val="center"/>
               <w:rPr>
                 <w:rFonts w:ascii="UT Sans" w:hAnsi="UT Sans"/>
                 <w:sz w:val="20"/>
@@ -7466,7 +7514,7 @@
           <w:p>
             <w:pPr>
               <w:mirrorIndents/>
-              <w:jc w:val="both"/>
+              <w:jc w:val="center"/>
               <w:rPr>
                 <w:rFonts w:ascii="UT Sans" w:hAnsi="UT Sans"/>
                 <w:sz w:val="20"/>
@@ -7532,7 +7580,7 @@
           <w:p>
             <w:pPr>
               <w:mirrorIndents/>
-              <w:jc w:val="both"/>
+              <w:jc w:val="center"/>
               <w:rPr>
                 <w:rFonts w:ascii="UT Sans" w:hAnsi="UT Sans"/>
                 <w:sz w:val="20"/>
@@ -7750,25 +7798,21 @@
             <w:pPr>
               <w:rPr>
                 <w:rFonts w:ascii="UT Sans" w:hAnsi="UT Sans"/>
-                <w:sz w:val="20"/>
-                <w:szCs w:val="20"/>
-              </w:rPr>
-            </w:pPr>
-            <w:r>
-              <w:rPr>
-                <w:rFonts w:ascii="UT Sans" w:hAnsi="UT Sans"/>
-                <w:sz w:val="20"/>
-                <w:szCs w:val="20"/>
-              </w:rPr>
-              <w:t>Date</w:t>
-            </w:r>
-            <w:r>
-              <w:rPr>
-                <w:rFonts w:ascii="UT Sans" w:hAnsi="UT Sans"/>
-                <w:sz w:val="20"/>
-                <w:szCs w:val="20"/>
-              </w:rPr>
-              <w:t>,</w:t>
+                <w:i/>
+                <w:iCs/>
+                <w:sz w:val="20"/>
+                <w:szCs w:val="20"/>
+              </w:rPr>
+            </w:pPr>
+            <w:r>
+              <w:rPr>
+                <w:rFonts w:ascii="UT Sans" w:hAnsi="UT Sans"/>
+                <w:i/>
+                <w:iCs/>
+                <w:sz w:val="20"/>
+                <w:szCs w:val="20"/>
+              </w:rPr>
+              <w:t>Date,</w:t>
             </w:r>
           </w:p>
         </w:tc>
@@ -7781,13 +7825,17 @@
               <w:jc w:val="right"/>
               <w:rPr>
                 <w:rFonts w:ascii="UT Sans" w:hAnsi="UT Sans"/>
-                <w:sz w:val="20"/>
-                <w:szCs w:val="20"/>
-              </w:rPr>
-            </w:pPr>
-            <w:r>
-              <w:rPr>
-                <w:rFonts w:ascii="UT Sans" w:hAnsi="UT Sans"/>
+                <w:i/>
+                <w:iCs/>
+                <w:sz w:val="20"/>
+                <w:szCs w:val="20"/>
+              </w:rPr>
+            </w:pPr>
+            <w:r>
+              <w:rPr>
+                <w:rFonts w:ascii="UT Sans" w:hAnsi="UT Sans"/>
+                <w:i/>
+                <w:iCs/>
                 <w:sz w:val="20"/>
                 <w:szCs w:val="20"/>
               </w:rPr>
@@ -7855,36 +7903,6 @@
     </w:tbl>
     <w:p>
       <w:pPr>
-        <w:widowControl w:val="0"/>
-        <w:spacing w:before="120"/>
-        <w:rPr>
-          <w:rFonts w:ascii="UT Sans" w:hAnsi="UT Sans"/>
-          <w:sz w:val="20"/>
-          <w:szCs w:val="20"/>
-        </w:rPr>
-      </w:pPr>
-    </w:p>
-    <w:p>
-      <w:pPr>
-        <w:rPr>
-          <w:rFonts w:ascii="UT Sans" w:hAnsi="UT Sans"/>
-          <w:sz w:val="20"/>
-          <w:szCs w:val="20"/>
-        </w:rPr>
-      </w:pPr>
-      <w:r>
-        <w:rPr>
-          <w:rFonts w:ascii="UT Sans" w:hAnsi="UT Sans"/>
-          <w:sz w:val="20"/>
-          <w:szCs w:val="20"/>
-        </w:rPr>
-        <w:br w:type="page"/>
-      </w:r>
-    </w:p>
-    <w:p>
-      <w:pPr>
-        <w:widowControl w:val="0"/>
-        <w:spacing w:before="120"/>
         <w:rPr>
           <w:rFonts w:ascii="UT Sans" w:hAnsi="UT Sans"/>
           <w:sz w:val="20"/>
@@ -7897,6 +7915,17 @@
         <w:widowControl w:val="0"/>
         <w:spacing w:before="120"/>
         <w:rPr>
+          <w:rFonts w:ascii="UT Sans" w:hAnsi="UT Sans"/>
+          <w:sz w:val="20"/>
+          <w:szCs w:val="20"/>
+        </w:rPr>
+      </w:pPr>
+    </w:p>
+    <w:p>
+      <w:pPr>
+        <w:widowControl w:val="0"/>
+        <w:spacing w:before="120"/>
+        <w:rPr>
           <w:rFonts w:ascii="UT Sans Bold" w:eastAsia="Cambria" w:hAnsi="UT Sans Bold" w:cs="Cambria"/>
           <w:bCs/>
           <w:color w:val="215E99"/>
@@ -7908,6 +7937,7 @@
           <w:bCs/>
           <w:color w:val="215E99"/>
         </w:rPr>
+        <w:lastRenderedPageBreak/>
         <w:t xml:space="preserve">GENERAL ANALYSIS </w:t>
       </w:r>
       <w:r>
@@ -8338,6 +8368,8 @@
             <w:pPr>
               <w:rPr>
                 <w:rFonts w:ascii="UT Sans" w:hAnsi="UT Sans"/>
+                <w:i/>
+                <w:iCs/>
                 <w:sz w:val="20"/>
                 <w:szCs w:val="20"/>
               </w:rPr>
@@ -8346,18 +8378,12 @@
             <w:r>
               <w:rPr>
                 <w:rFonts w:ascii="UT Sans" w:hAnsi="UT Sans"/>
-                <w:sz w:val="20"/>
-                <w:szCs w:val="20"/>
-              </w:rPr>
-              <w:t>Date</w:t>
-            </w:r>
-            <w:r>
-              <w:rPr>
-                <w:rFonts w:ascii="UT Sans" w:hAnsi="UT Sans"/>
-                <w:sz w:val="20"/>
-                <w:szCs w:val="20"/>
-              </w:rPr>
-              <w:t>,</w:t>
+                <w:i/>
+                <w:iCs/>
+                <w:sz w:val="20"/>
+                <w:szCs w:val="20"/>
+              </w:rPr>
+              <w:t>Date,</w:t>
             </w:r>
           </w:p>
         </w:tc>
@@ -8370,13 +8396,17 @@
               <w:jc w:val="right"/>
               <w:rPr>
                 <w:rFonts w:ascii="UT Sans" w:hAnsi="UT Sans"/>
-                <w:sz w:val="20"/>
-                <w:szCs w:val="20"/>
-              </w:rPr>
-            </w:pPr>
-            <w:r>
-              <w:rPr>
-                <w:rFonts w:ascii="UT Sans" w:hAnsi="UT Sans"/>
+                <w:i/>
+                <w:iCs/>
+                <w:sz w:val="20"/>
+                <w:szCs w:val="20"/>
+              </w:rPr>
+            </w:pPr>
+            <w:r>
+              <w:rPr>
+                <w:rFonts w:ascii="UT Sans" w:hAnsi="UT Sans"/>
+                <w:i/>
+                <w:iCs/>
                 <w:sz w:val="20"/>
                 <w:szCs w:val="20"/>
               </w:rPr>
@@ -8958,7 +8988,7 @@
   <w:style w:type="paragraph" w:default="1" w:styleId="Normal">
     <w:name w:val="Normal"/>
     <w:qFormat/>
-    <w:rsid w:val="008D21D9"/>
+    <w:rsid w:val="000D4681"/>
   </w:style>
   <w:style w:type="paragraph" w:styleId="Heading1">
     <w:name w:val="heading 1"/>

</xml_diff>